<commit_message>
added new interface; added working joint FISH and single cell dataTables
</commit_message>
<xml_diff>
--- a/manuscript/2018_04_aneuvis.docx
+++ b/manuscript/2018_04_aneuvis.docx
@@ -8,43 +8,29 @@
           <w:b/>
         </w:rPr>
       </w:pPr>
-      <w:proofErr w:type="spellStart"/>
       <w:r>
         <w:rPr>
           <w:b/>
         </w:rPr>
-        <w:t>Aneuvis</w:t>
-      </w:r>
-      <w:proofErr w:type="spellEnd"/>
+        <w:t xml:space="preserve">Aneuvis: </w:t>
+      </w:r>
       <w:r>
         <w:rPr>
           <w:b/>
         </w:rPr>
-        <w:t xml:space="preserve">: </w:t>
+        <w:t xml:space="preserve">Reproducible </w:t>
       </w:r>
       <w:r>
         <w:rPr>
           <w:b/>
         </w:rPr>
-        <w:t xml:space="preserve">Reproducible </w:t>
+        <w:t>web-based</w:t>
       </w:r>
       <w:r>
         <w:rPr>
           <w:b/>
         </w:rPr>
-        <w:t>web-based</w:t>
-      </w:r>
-      <w:r>
-        <w:rPr>
-          <w:b/>
-        </w:rPr>
-        <w:t xml:space="preserve"> visualization of</w:t>
-      </w:r>
-      <w:r>
-        <w:rPr>
-          <w:b/>
-        </w:rPr>
-        <w:t xml:space="preserve"> </w:t>
+        <w:t xml:space="preserve"> visualization of </w:t>
       </w:r>
       <w:r>
         <w:rPr>
@@ -95,13 +81,8 @@
         </w:rPr>
         <w:t xml:space="preserve">, </w:t>
       </w:r>
-      <w:proofErr w:type="spellStart"/>
-      <w:r>
-        <w:t>Grasiella</w:t>
-      </w:r>
-      <w:proofErr w:type="spellEnd"/>
-      <w:r>
-        <w:t xml:space="preserve"> A. Andriani</w:t>
+      <w:r>
+        <w:t>Grasiella A. Andriani</w:t>
       </w:r>
       <w:r>
         <w:rPr>
@@ -140,250 +121,211 @@
         <w:rPr>
           <w:vertAlign w:val="superscript"/>
         </w:rPr>
+        <w:t>2,3</w:t>
+      </w:r>
+      <w:r>
+        <w:t>,</w:t>
+      </w:r>
+      <w:r>
+        <w:t xml:space="preserve"> </w:t>
+      </w:r>
+      <w:r>
+        <w:t>and Jessica C. Mar</w:t>
+      </w:r>
+      <w:r>
+        <w:rPr>
+          <w:vertAlign w:val="superscript"/>
+        </w:rPr>
+        <w:t>1,4,5*</w:t>
+      </w:r>
+    </w:p>
+    <w:p>
+      <w:pPr>
+        <w:rPr>
+          <w:vertAlign w:val="superscript"/>
+        </w:rPr>
+      </w:pPr>
+    </w:p>
+    <w:p>
+      <w:r>
+        <w:rPr>
+          <w:vertAlign w:val="superscript"/>
+        </w:rPr>
+        <w:t>1</w:t>
+      </w:r>
+      <w:r>
+        <w:t>Department of Systems and Computational Biology</w:t>
+      </w:r>
+    </w:p>
+    <w:p>
+      <w:r>
+        <w:rPr>
+          <w:vertAlign w:val="superscript"/>
+        </w:rPr>
         <w:t>2</w:t>
       </w:r>
       <w:r>
+        <w:t>Department of Genetics</w:t>
+      </w:r>
+    </w:p>
+    <w:p>
+      <w:r>
         <w:rPr>
           <w:vertAlign w:val="superscript"/>
         </w:rPr>
-        <w:t>,3</w:t>
-      </w:r>
-      <w:r>
-        <w:t>,</w:t>
+        <w:t>3</w:t>
+      </w:r>
+      <w:r>
+        <w:t>Department of Pathology</w:t>
+      </w:r>
+    </w:p>
+    <w:p>
+      <w:r>
+        <w:rPr>
+          <w:vertAlign w:val="superscript"/>
+        </w:rPr>
+        <w:t>4</w:t>
+      </w:r>
+      <w:r>
+        <w:t>Department of Epidemiology and Population Health</w:t>
+      </w:r>
+    </w:p>
+    <w:p>
+      <w:r>
+        <w:t>Albert Einstein College of Medicine, Bronx, NY, 10461, USA</w:t>
+      </w:r>
+    </w:p>
+    <w:p>
+      <w:r>
+        <w:rPr>
+          <w:vertAlign w:val="superscript"/>
+        </w:rPr>
+        <w:t>5</w:t>
+      </w:r>
+      <w:r>
+        <w:t>Australian Institute for Bioengineering and Nanotechnology, The University of Queensland, QLD 4072, Australia</w:t>
+      </w:r>
+    </w:p>
+    <w:p/>
+    <w:p>
+      <w:pPr>
+        <w:rPr>
+          <w:b/>
+        </w:rPr>
+      </w:pPr>
+      <w:r>
+        <w:rPr>
+          <w:b/>
+        </w:rPr>
+        <w:t>Abstract</w:t>
+      </w:r>
+    </w:p>
+    <w:p>
+      <w:r>
+        <w:t xml:space="preserve">Aneuploidy is </w:t>
+      </w:r>
+      <w:r>
+        <w:t>a predisposing factor for cancer. There are traditionally two main methods for detecting aneuploidy</w:t>
+      </w:r>
+      <w:r>
+        <w:t xml:space="preserve"> in research and clinical practice</w:t>
+      </w:r>
+      <w:r>
+        <w:t>. Molecular cytogenetic approaches</w:t>
+      </w:r>
+      <w:r>
+        <w:t>, often used in clinical practice,</w:t>
+      </w:r>
+      <w:r>
+        <w:t xml:space="preserve"> involve direct visualization of interphase or metaphase preparations of chromosomes using fluorescent probes. More recently, whole genome sequencing has been utilized to </w:t>
+      </w:r>
+      <w:r>
+        <w:t>discern chromosomal copy number at high resolution. Each of thes</w:t>
+      </w:r>
+      <w:r>
+        <w:t xml:space="preserve">e approaches has their </w:t>
+      </w:r>
+      <w:r>
+        <w:t>advantages and disadvantages</w:t>
+      </w:r>
+      <w:r>
+        <w:t xml:space="preserve">, and an integrated analysis would aid in the </w:t>
+      </w:r>
+      <w:r>
+        <w:t>better understanding</w:t>
       </w:r>
       <w:r>
         <w:t xml:space="preserve"> </w:t>
       </w:r>
       <w:r>
-        <w:t>and Jessica C. Mar</w:t>
-      </w:r>
-      <w:r>
-        <w:rPr>
-          <w:vertAlign w:val="superscript"/>
-        </w:rPr>
-        <w:t>1</w:t>
-      </w:r>
-      <w:r>
-        <w:rPr>
-          <w:vertAlign w:val="superscript"/>
-        </w:rPr>
-        <w:t>,4,5</w:t>
-      </w:r>
-      <w:r>
-        <w:rPr>
-          <w:vertAlign w:val="superscript"/>
-        </w:rPr>
-        <w:t>*</w:t>
-      </w:r>
-    </w:p>
+        <w:t>of the strengths and limitations of these methods. Here, we develop a web-based tool, termed Aneuvis, that allows users to upload molecular cytogenetic or processed whole-genome sequencing data. Aneuvis automati</w:t>
+      </w:r>
+      <w:r>
+        <w:t xml:space="preserve">cally constructs visualizations and summary statistics </w:t>
+      </w:r>
+      <w:r>
+        <w:t xml:space="preserve">and generates a reproducible report </w:t>
+      </w:r>
+      <w:r>
+        <w:t xml:space="preserve">that </w:t>
+      </w:r>
+      <w:r>
+        <w:t xml:space="preserve">can </w:t>
+      </w:r>
+      <w:r>
+        <w:t>be used to</w:t>
+      </w:r>
+      <w:r>
+        <w:t xml:space="preserve"> customize output</w:t>
+      </w:r>
+      <w:r>
+        <w:t xml:space="preserve">. We present the first web-based tool that incorporates both molecular cytogenetic and whole genome sequencing data. </w:t>
+      </w:r>
+      <w:r>
+        <w:t>Aneuvis</w:t>
+      </w:r>
+      <w:r>
+        <w:t xml:space="preserve"> will highlight molecular heterogeneity both within and between different approaches</w:t>
+      </w:r>
+      <w:r>
+        <w:t xml:space="preserve"> and help distinguish </w:t>
+      </w:r>
+      <w:r>
+        <w:t>cell populations</w:t>
+      </w:r>
+      <w:r>
+        <w:t>.</w:t>
+      </w:r>
+    </w:p>
+    <w:p/>
     <w:p>
       <w:pPr>
         <w:rPr>
-          <w:vertAlign w:val="superscript"/>
+          <w:b/>
         </w:rPr>
       </w:pPr>
-    </w:p>
-    <w:p>
-      <w:r>
-        <w:rPr>
-          <w:vertAlign w:val="superscript"/>
-        </w:rPr>
-        <w:t>1</w:t>
-      </w:r>
-      <w:r>
-        <w:t>Department of Systems and Computational Biology</w:t>
-      </w:r>
-    </w:p>
-    <w:p>
-      <w:r>
-        <w:rPr>
-          <w:vertAlign w:val="superscript"/>
-        </w:rPr>
-        <w:t>2</w:t>
-      </w:r>
-      <w:r>
-        <w:t>Department of Genetics</w:t>
-      </w:r>
-    </w:p>
-    <w:p>
-      <w:r>
-        <w:rPr>
-          <w:vertAlign w:val="superscript"/>
-        </w:rPr>
-        <w:t>3</w:t>
-      </w:r>
-      <w:r>
-        <w:t xml:space="preserve">Department of </w:t>
-      </w:r>
-      <w:r>
-        <w:t>Pathology</w:t>
-      </w:r>
-    </w:p>
-    <w:p>
-      <w:r>
-        <w:rPr>
-          <w:vertAlign w:val="superscript"/>
-        </w:rPr>
-        <w:t>4</w:t>
-      </w:r>
-      <w:r>
-        <w:t>Department of Epidemiology and Population Health</w:t>
-      </w:r>
-    </w:p>
-    <w:p>
-      <w:r>
-        <w:t>Albert Einstein College of Medicine, Bronx, NY, 10461, USA</w:t>
-      </w:r>
-    </w:p>
-    <w:p>
-      <w:r>
-        <w:rPr>
-          <w:vertAlign w:val="superscript"/>
-        </w:rPr>
-        <w:t>5</w:t>
-      </w:r>
-      <w:r>
-        <w:t>Australian Institute for Bioengineering and Nanotechnology, The University of Queensland, QLD 4072, Australia</w:t>
-      </w:r>
-    </w:p>
-    <w:p/>
-    <w:p>
-      <w:pPr>
+      <w:r>
         <w:rPr>
           <w:b/>
         </w:rPr>
-      </w:pPr>
-      <w:r>
-        <w:rPr>
-          <w:b/>
-        </w:rPr>
-        <w:t>Abstract</w:t>
-      </w:r>
-    </w:p>
-    <w:p>
-      <w:r>
-        <w:t xml:space="preserve">Aneuploidy is </w:t>
-      </w:r>
-      <w:r>
-        <w:t>a predisposing factor for cancer. There are traditionally two main methods for detecting aneuploidy</w:t>
-      </w:r>
-      <w:r>
-        <w:t xml:space="preserve"> in research and clinical practice</w:t>
-      </w:r>
-      <w:r>
-        <w:t>. Molecular cytogenetic approaches</w:t>
-      </w:r>
-      <w:r>
-        <w:t>, often used in clinical practice,</w:t>
-      </w:r>
-      <w:r>
-        <w:t xml:space="preserve"> involve direct visualization of interphase or metaphase preparations of chromosomes using fluorescent probes. More recently, whole genome sequencing has been utilized to </w:t>
-      </w:r>
-      <w:r>
-        <w:t>discern chromosomal copy number at high resolution. Each of thes</w:t>
-      </w:r>
-      <w:r>
-        <w:t xml:space="preserve">e approaches has their </w:t>
-      </w:r>
-      <w:r>
-        <w:t>advantages and disadvantages</w:t>
-      </w:r>
-      <w:r>
-        <w:t xml:space="preserve">, and an integrated analysis would aid in the </w:t>
-      </w:r>
-      <w:r>
-        <w:t>better understanding</w:t>
+        <w:t>Introduction</w:t>
+      </w:r>
+    </w:p>
+    <w:p/>
+    <w:p>
+      <w:r>
+        <w:t xml:space="preserve">In humans, alterations in chromosome number are a source of </w:t>
+      </w:r>
+      <w:r>
+        <w:t>congenital</w:t>
+      </w:r>
+      <w:r>
+        <w:t xml:space="preserve"> disease and a predisposing factor for carcinogenesis.</w:t>
       </w:r>
       <w:r>
         <w:t xml:space="preserve"> </w:t>
       </w:r>
       <w:r>
-        <w:t xml:space="preserve">of the strengths and limitations of these methods. Here, we develop a web-based tool, termed </w:t>
-      </w:r>
-      <w:proofErr w:type="spellStart"/>
-      <w:r>
-        <w:t>Aneuvis</w:t>
-      </w:r>
-      <w:proofErr w:type="spellEnd"/>
-      <w:r>
-        <w:t xml:space="preserve">, that allows users to upload molecular cytogenetic or processed whole-genome sequencing data. </w:t>
-      </w:r>
-      <w:proofErr w:type="spellStart"/>
-      <w:r>
-        <w:t>Aneuvis</w:t>
-      </w:r>
-      <w:proofErr w:type="spellEnd"/>
-      <w:r>
-        <w:t xml:space="preserve"> automati</w:t>
-      </w:r>
-      <w:r>
-        <w:t xml:space="preserve">cally constructs visualizations and summary statistics </w:t>
-      </w:r>
-      <w:r>
-        <w:t xml:space="preserve">and generates a reproducible report </w:t>
-      </w:r>
-      <w:r>
-        <w:t xml:space="preserve">that </w:t>
-      </w:r>
-      <w:r>
-        <w:t xml:space="preserve">can </w:t>
-      </w:r>
-      <w:r>
-        <w:t>be used to</w:t>
-      </w:r>
-      <w:r>
-        <w:t xml:space="preserve"> customize output</w:t>
-      </w:r>
-      <w:r>
-        <w:t xml:space="preserve">. We present the first web-based tool that incorporates both molecular cytogenetic and whole genome sequencing data. </w:t>
-      </w:r>
-      <w:proofErr w:type="spellStart"/>
-      <w:r>
-        <w:t>Aneuvis</w:t>
-      </w:r>
-      <w:proofErr w:type="spellEnd"/>
-      <w:r>
-        <w:t xml:space="preserve"> will highlight molecular heterogeneity both within and between different approaches</w:t>
-      </w:r>
-      <w:r>
-        <w:t xml:space="preserve"> and help distinguish </w:t>
-      </w:r>
-      <w:r>
-        <w:t>cell populations</w:t>
-      </w:r>
-      <w:r>
-        <w:t>.</w:t>
-      </w:r>
-    </w:p>
-    <w:p/>
-    <w:p>
-      <w:pPr>
-        <w:rPr>
-          <w:b/>
-        </w:rPr>
-      </w:pPr>
-      <w:r>
-        <w:rPr>
-          <w:b/>
-        </w:rPr>
-        <w:t>Introduction</w:t>
-      </w:r>
-    </w:p>
-    <w:p/>
-    <w:p>
-      <w:r>
-        <w:t xml:space="preserve">In humans, alterations in chromosome number are a source of </w:t>
-      </w:r>
-      <w:r>
-        <w:t>congenital</w:t>
-      </w:r>
-      <w:r>
-        <w:t xml:space="preserve"> disease and a predisposing factor for carcinogenesis.</w:t>
-      </w:r>
-      <w:r>
-        <w:t xml:space="preserve"> </w:t>
-      </w:r>
-      <w:r>
         <w:t>Increased variability in the karyotype</w:t>
       </w:r>
       <w:r>
@@ -405,18 +347,7 @@
     <w:p/>
     <w:p>
       <w:r>
-        <w:t>In a cell, there are three possible states</w:t>
-      </w:r>
-      <w:r>
-        <w:t xml:space="preserve"> that a set of chromosomes can have. </w:t>
-      </w:r>
-      <w:proofErr w:type="spellStart"/>
-      <w:r>
-        <w:t>Diploidy</w:t>
-      </w:r>
-      <w:proofErr w:type="spellEnd"/>
-      <w:r>
-        <w:t xml:space="preserve"> refers to the presence of two copies of each chromosome. Polyploidy refers to an integer-values increase in the number of chromosomes, often </w:t>
+        <w:t xml:space="preserve">In a cell, there are three possible states that a set of chromosomes can have. Diploidy refers to the presence of two copies of each chromosome. Polyploidy refers to an integer-values increase in the number of chromosomes, often </w:t>
       </w:r>
       <w:r>
         <w:t>resulting from</w:t>
@@ -473,11 +404,9 @@
     </w:p>
     <w:p/>
     <w:p>
-      <w:proofErr w:type="spellStart"/>
       <w:r>
         <w:t>Instavility</w:t>
       </w:r>
-      <w:proofErr w:type="spellEnd"/>
     </w:p>
     <w:p>
       <w:r>
@@ -507,13 +436,8 @@
       <w:r>
         <w:t xml:space="preserve">Whole chromosome instability is thought to arise from the </w:t>
       </w:r>
-      <w:proofErr w:type="spellStart"/>
-      <w:r>
-        <w:t>missegregation</w:t>
-      </w:r>
-      <w:proofErr w:type="spellEnd"/>
-      <w:r>
-        <w:t xml:space="preserve"> of chromosomes during mitosis.</w:t>
+      <w:r>
+        <w:t>missegregation of chromosomes during mitosis.</w:t>
       </w:r>
     </w:p>
     <w:p/>
@@ -583,49 +507,192 @@
       <w:r>
         <w:t xml:space="preserve">copy number variation </w:t>
       </w:r>
-      <w:proofErr w:type="spellStart"/>
-      <w:r>
-        <w:t>variation</w:t>
-      </w:r>
-      <w:proofErr w:type="spellEnd"/>
-      <w:r>
-        <w:t xml:space="preserve"> </w:t>
+      <w:r>
+        <w:t xml:space="preserve">variation </w:t>
       </w:r>
       <w:r>
         <w:t xml:space="preserve">Aneuploidy is </w:t>
       </w:r>
-      <w:proofErr w:type="gramStart"/>
+      <w:r>
+        <w:t xml:space="preserve">The drivers of aneuploidy are unclear. Understanding how molecular stressors are </w:t>
+      </w:r>
+    </w:p>
+    <w:p>
+      <w:r>
+        <w:t>In a cell, there are three possible states</w:t>
+      </w:r>
+    </w:p>
+    <w:p/>
+    <w:p>
+      <w:pPr>
+        <w:rPr>
+          <w:b/>
+        </w:rPr>
+      </w:pPr>
+      <w:r>
+        <w:rPr>
+          <w:b/>
+        </w:rPr>
+        <w:t>Results</w:t>
+      </w:r>
+    </w:p>
+    <w:p/>
+    <w:p>
+      <w:r>
+        <w:t>Aneuvis overview.</w:t>
+      </w:r>
+    </w:p>
+    <w:p/>
+    <w:p>
+      <w:r>
+        <w:t xml:space="preserve">The idea behind this web application is to take in </w:t>
+      </w:r>
+      <w:r>
+        <w:t xml:space="preserve">copy number data from different treatment groups and to output a summary of the relationship between the treatment groups with each other. </w:t>
+      </w:r>
+    </w:p>
+    <w:p/>
+    <w:p>
       <w:r>
         <w:t>The</w:t>
       </w:r>
-      <w:proofErr w:type="gramEnd"/>
-      <w:r>
-        <w:t xml:space="preserve"> drivers of aneuploidy are unclear. Understanding how molecular stressors are </w:t>
-      </w:r>
-    </w:p>
-    <w:p>
-      <w:r>
-        <w:t>In a cell, there are three possible states</w:t>
-      </w:r>
-    </w:p>
-    <w:p/>
-    <w:p>
-      <w:pPr>
-        <w:rPr>
-          <w:b/>
-        </w:rPr>
-      </w:pPr>
-      <w:r>
-        <w:rPr>
-          <w:b/>
-        </w:rPr>
-        <w:t>Results</w:t>
-      </w:r>
-    </w:p>
-    <w:p/>
-    <w:p>
+      <w:r>
+        <w:t>re are</w:t>
+      </w:r>
+      <w:r>
+        <w:t xml:space="preserve"> three types of single-cell chromosomal data that can be uploaded into aneuvis</w:t>
+      </w:r>
+      <w:r>
+        <w:t>. First, f</w:t>
+      </w:r>
+      <w:r>
+        <w:t>luorescence in situ hybridization (FISH)</w:t>
+      </w:r>
+      <w:r>
+        <w:t xml:space="preserve"> data</w:t>
+      </w:r>
+      <w:r>
+        <w:t>, where the chromosome number is inferred from the number of distinct fluorescent probes,</w:t>
+      </w:r>
+      <w:r>
+        <w:t xml:space="preserve"> can be represented as a matrix</w:t>
+      </w:r>
+      <w:r>
+        <w:t xml:space="preserve"> where each column is a chromosome and each row is a separate biological cell</w:t>
+      </w:r>
+      <w:r>
+        <w:t>.</w:t>
+      </w:r>
+      <w:r>
+        <w:t xml:space="preserve"> The numbers in the matrix represent the number of copies of a given chromosome for a given cell.</w:t>
+      </w:r>
+      <w:r>
+        <w:t xml:space="preserve"> The second type of data is single cell whole genome sequencing data. There are currently user-friendly programs, such as Ginkgo, for </w:t>
+      </w:r>
+      <w:r>
+        <w:t xml:space="preserve">converting .bam files containing aligned reads obtained from DNA-sequencing to </w:t>
+      </w:r>
+      <w:r>
+        <w:t>copy number data. Aneuvis will</w:t>
+      </w:r>
+      <w:r>
+        <w:t xml:space="preserve"> convert output in .bed format to a summarized copy number state using a weighted mean, where the copy number at each bin contributes proportionally to its overall size.</w:t>
+      </w:r>
       <w:bookmarkStart w:id="0" w:name="_GoBack"/>
       <w:bookmarkEnd w:id="0"/>
+    </w:p>
+    <w:p/>
+    <w:p>
+      <w:r>
+        <w:t>We acknowledge several limitations of aneuvis. First is the ability to incorporate sub-chromosomal events.</w:t>
+      </w:r>
+    </w:p>
+    <w:p/>
+    <w:p>
+      <w:r>
+        <w:t xml:space="preserve"> A</w:t>
+      </w:r>
+      <w:r>
+        <w:t>nalyze chromosomal counts from 2 to 4 chromosomes</w:t>
+      </w:r>
+      <w:r>
+        <w:t xml:space="preserve">. </w:t>
+      </w:r>
+      <w:r>
+        <w:t xml:space="preserve"> </w:t>
+      </w:r>
+      <w:r>
+        <w:t>Single cell w</w:t>
+      </w:r>
+      <w:r>
+        <w:t>hole genome sequencing (SC-WGS)</w:t>
+      </w:r>
+      <w:r>
+        <w:t xml:space="preserve"> analyze chromosome counts from </w:t>
+      </w:r>
+      <w:r>
+        <w:t xml:space="preserve">single cell sequencing data." </w:t>
+      </w:r>
+      <w:r>
+        <w:t>Spectral karyotyping (SKY)"), "- analyze chromosome counts and structural variation from all chromosomes.")</w:t>
+      </w:r>
+    </w:p>
+    <w:p>
+      <w:r>
+        <w:t xml:space="preserve">             ),</w:t>
+      </w:r>
+    </w:p>
+    <w:p/>
+    <w:p>
+      <w:r>
+        <w:t xml:space="preserve">these datatypes. visualization and summary statistics </w:t>
+      </w:r>
+      <w:r>
+        <w:t xml:space="preserve">three kinds of copy number data – single cell, </w:t>
+      </w:r>
+    </w:p>
+    <w:p/>
+    <w:p>
+      <w:r>
+        <w:t>Aneuvis highlights previously unseen variation in chromosome counts</w:t>
+      </w:r>
+    </w:p>
+    <w:p/>
+    <w:p/>
+    <w:p/>
+    <w:p>
+      <w:r>
+        <w:t xml:space="preserve">Comparing the degree of aneuploidy </w:t>
+      </w:r>
+      <w:r>
+        <w:t xml:space="preserve">between predefined </w:t>
+      </w:r>
+      <w:r>
+        <w:t xml:space="preserve">treatment </w:t>
+      </w:r>
+      <w:r>
+        <w:t>groups</w:t>
+      </w:r>
+    </w:p>
+    <w:p/>
+    <w:p/>
+    <w:p>
+      <w:r>
+        <w:t>Summary statistics</w:t>
+      </w:r>
+    </w:p>
+    <w:p/>
+    <w:p>
+      <w:r>
+        <w:t>Anevis compares the degree of aneuploidy between predefined treatment groups</w:t>
+      </w:r>
+    </w:p>
+    <w:p/>
+    <w:p/>
+    <w:p>
+      <w:r>
+        <w:t xml:space="preserve">displays new findings  </w:t>
+      </w:r>
     </w:p>
     <w:sectPr>
       <w:pgSz w:w="12240" w:h="15840"/>
@@ -1418,7 +1485,7 @@
 </file>
 
 <file path=customXml/itemProps1.xml><?xml version="1.0" encoding="utf-8"?>
-<ds:datastoreItem xmlns:ds="http://schemas.openxmlformats.org/officeDocument/2006/customXml" ds:itemID="{E79C185E-5443-1644-BB56-08CD7C579F1E}">
+<ds:datastoreItem xmlns:ds="http://schemas.openxmlformats.org/officeDocument/2006/customXml" ds:itemID="{F2F3C159-B9A4-CC4B-B1E1-E1FE3F344C01}">
   <ds:schemaRefs>
     <ds:schemaRef ds:uri="http://schemas.openxmlformats.org/officeDocument/2006/bibliography"/>
   </ds:schemaRefs>

</xml_diff>

<commit_message>
added working version of aneuvis based on GA's feedback
</commit_message>
<xml_diff>
--- a/manuscript/2018_04_aneuvis.docx
+++ b/manuscript/2018_04_aneuvis.docx
@@ -367,10 +367,31 @@
     </w:p>
     <w:p>
       <w:r>
-        <w:t xml:space="preserve">Aneuploidy is </w:t>
-      </w:r>
-      <w:r>
-        <w:t>a predisposing factor for cancer. There are traditionally two main methods for detecting aneuploidy</w:t>
+        <w:t>Numerical chromosomal a</w:t>
+      </w:r>
+      <w:r>
+        <w:t xml:space="preserve">neuploidy is </w:t>
+      </w:r>
+      <w:r>
+        <w:t xml:space="preserve">a predisposing factor for cancer. There are two </w:t>
+      </w:r>
+      <w:r>
+        <w:t>broad</w:t>
+      </w:r>
+      <w:r>
+        <w:t xml:space="preserve"> </w:t>
+      </w:r>
+      <w:r>
+        <w:t xml:space="preserve">approaches </w:t>
+      </w:r>
+      <w:r>
+        <w:t xml:space="preserve">for detecting </w:t>
+      </w:r>
+      <w:r>
+        <w:t xml:space="preserve">numerical </w:t>
+      </w:r>
+      <w:r>
+        <w:t>aneuploidy</w:t>
       </w:r>
       <w:r>
         <w:t xml:space="preserve"> in research and clinical practice</w:t>
@@ -385,29 +406,41 @@
         <w:t xml:space="preserve"> involve direct visualization of interphase or metaphase preparations of chromosomes using fluorescent probes. More recently, whole genome sequencing has been utilized to </w:t>
       </w:r>
       <w:r>
-        <w:t>discern chromosomal copy number at high resolution. Each of thes</w:t>
+        <w:t xml:space="preserve">discern chromosomal copy number at high resolution. </w:t>
+      </w:r>
+      <w:r>
+        <w:t xml:space="preserve">The automated analysis of these datatypes </w:t>
+      </w:r>
+      <w:r>
+        <w:t>Each of thes</w:t>
       </w:r>
       <w:r>
         <w:t xml:space="preserve">e approaches has their </w:t>
       </w:r>
       <w:r>
-        <w:t>advantages and disadvantages</w:t>
+        <w:t xml:space="preserve">advantages and </w:t>
+      </w:r>
+      <w:r>
+        <w:lastRenderedPageBreak/>
+        <w:t>disadvantages</w:t>
       </w:r>
       <w:r>
         <w:t xml:space="preserve">, and an integrated analysis would aid in the </w:t>
       </w:r>
       <w:r>
-        <w:t xml:space="preserve">better </w:t>
-      </w:r>
-      <w:r>
-        <w:lastRenderedPageBreak/>
-        <w:t>understanding</w:t>
+        <w:t>better understanding</w:t>
       </w:r>
       <w:r>
         <w:t xml:space="preserve"> </w:t>
       </w:r>
       <w:r>
-        <w:t xml:space="preserve">of the strengths and limitations of these methods. Here, we develop a web-based tool, termed </w:t>
+        <w:t xml:space="preserve">of the strengths and limitations of these </w:t>
+      </w:r>
+      <w:r>
+        <w:t>methods. Here, we develop a web application</w:t>
+      </w:r>
+      <w:r>
+        <w:t xml:space="preserve">, termed </w:t>
       </w:r>
       <w:proofErr w:type="spellStart"/>
       <w:r>
@@ -438,7 +471,16 @@
         <w:t xml:space="preserve"> to determine whether significant copy number variation exists between experimental treatment groups</w:t>
       </w:r>
       <w:r>
-        <w:t xml:space="preserve">. </w:t>
+        <w:t>.</w:t>
+      </w:r>
+      <w:r>
+        <w:t xml:space="preserve"> Permutation testing is also performed to provide the user with statistical confidence in the degree of</w:t>
+      </w:r>
+      <w:r>
+        <w:t xml:space="preserve"> aneuploidy between different treatment groups.</w:t>
+      </w:r>
+      <w:r>
+        <w:t xml:space="preserve"> </w:t>
       </w:r>
       <w:proofErr w:type="spellStart"/>
       <w:r>
@@ -461,13 +503,13 @@
         <w:t xml:space="preserve">identify </w:t>
       </w:r>
       <w:r>
-        <w:t xml:space="preserve">stressors and molecular </w:t>
+        <w:t xml:space="preserve">the genetic and environmental </w:t>
       </w:r>
       <w:r>
         <w:t xml:space="preserve">perturbations that </w:t>
       </w:r>
       <w:r>
-        <w:t>drive</w:t>
+        <w:t>promote</w:t>
       </w:r>
       <w:r>
         <w:t xml:space="preserve"> aneuploidy. </w:t>
@@ -475,115 +517,82 @@
     </w:p>
     <w:p/>
     <w:p>
-      <w:r>
-        <w:t xml:space="preserve">will </w:t>
-      </w:r>
-      <w:r>
-        <w:t xml:space="preserve">help </w:t>
-      </w:r>
-      <w:r>
-        <w:t xml:space="preserve">highlight </w:t>
-      </w:r>
-      <w:r>
-        <w:t>chromosomal copy number</w:t>
-      </w:r>
-      <w:r>
-        <w:t xml:space="preserve"> heterogeneity both within and between different </w:t>
-      </w:r>
-      <w:r>
-        <w:t>groups and</w:t>
+      <w:pPr>
+        <w:rPr>
+          <w:b/>
+        </w:rPr>
+      </w:pPr>
+      <w:r>
+        <w:rPr>
+          <w:b/>
+        </w:rPr>
+        <w:t>Introduction</w:t>
+      </w:r>
+    </w:p>
+    <w:p/>
+    <w:p>
+      <w:r>
+        <w:t xml:space="preserve">In humans, alterations in chromosome number are a source of </w:t>
+      </w:r>
+      <w:r>
+        <w:t>congenital</w:t>
+      </w:r>
+      <w:r>
+        <w:t xml:space="preserve"> disease and a predisposing factor for carcinogenesis.</w:t>
       </w:r>
       <w:r>
         <w:t xml:space="preserve"> </w:t>
       </w:r>
-    </w:p>
-    <w:p>
-      <w:r>
-        <w:t>distinguish cell populations</w:t>
-      </w:r>
-      <w:r>
-        <w:t>.</w:t>
-      </w:r>
-    </w:p>
-    <w:p/>
-    <w:p/>
-    <w:p>
-      <w:pPr>
-        <w:rPr>
-          <w:b/>
-        </w:rPr>
-      </w:pPr>
-      <w:r>
-        <w:rPr>
-          <w:b/>
-        </w:rPr>
-        <w:t>Introduction</w:t>
-      </w:r>
-    </w:p>
-    <w:p/>
-    <w:p>
-      <w:r>
-        <w:t xml:space="preserve">In humans, alterations in chromosome number are a source of </w:t>
-      </w:r>
-      <w:r>
-        <w:t>congenital</w:t>
-      </w:r>
-      <w:r>
-        <w:t xml:space="preserve"> disease and a predisposing factor for carcinogenesis.</w:t>
+      <w:r>
+        <w:t>Increased variability in the karyotype</w:t>
+      </w:r>
+      <w:r>
+        <w:t>s</w:t>
+      </w:r>
+      <w:r>
+        <w:t xml:space="preserve"> of cancer cell populations is also associated with resistance to chemotherapy and </w:t>
+      </w:r>
+      <w:r>
+        <w:t xml:space="preserve">poor clinical outcomes. </w:t>
+      </w:r>
+      <w:r>
+        <w:t xml:space="preserve">Alterations in chromosome number is also a sign of chromosomal instability, which can lead to cancer therapeutic resistance. </w:t>
+      </w:r>
+      <w:r>
+        <w:t>The precise mechanisms of chromosomal instability and aneuploidy are under investigation and could lead to a better understanding of oncogenesis and</w:t>
+      </w:r>
+      <w:r>
+        <w:t xml:space="preserve"> cellular aging. </w:t>
+      </w:r>
+    </w:p>
+    <w:p/>
+    <w:p>
+      <w:r>
+        <w:t xml:space="preserve">Single cell methods have </w:t>
+      </w:r>
+    </w:p>
+    <w:p>
+      <w:r>
+        <w:t>The various approaches to measuring and quantifying the numerical chromosomal state of a cell each have their advantages and disadvantages. Single cell whole genome DNA sequencing is touted as the next generation approach to quantifying aneuploidy at a genome-wide scale, yet it suffers from sensitivity issues. Fluorescent based approaches may be more sensitive at detecting</w:t>
+      </w:r>
+      <w:r>
+        <w:t xml:space="preserve"> individual chromosomal changes and, unlike with whole genome sequencing, the ploidy can be determined through direct visualization.</w:t>
       </w:r>
       <w:r>
         <w:t xml:space="preserve"> </w:t>
       </w:r>
       <w:r>
-        <w:t>Increased variability in the karyotype</w:t>
-      </w:r>
-      <w:r>
-        <w:t>s</w:t>
-      </w:r>
-      <w:r>
-        <w:t xml:space="preserve"> of cancer cell populations is also associated with resistance to chemotherapy and </w:t>
-      </w:r>
-      <w:r>
-        <w:t xml:space="preserve">poor clinical outcomes. </w:t>
-      </w:r>
-      <w:r>
-        <w:t xml:space="preserve">Alterations in chromosome number is also a sign of chromosomal instability, which can lead to cancer therapeutic resistance. </w:t>
-      </w:r>
-      <w:r>
-        <w:t>The precise mechanisms of chromosomal instability and aneuploidy are under investigation and could lead to a better understanding of oncogenesis and</w:t>
-      </w:r>
-      <w:r>
-        <w:t xml:space="preserve"> cellular aging. </w:t>
-      </w:r>
-    </w:p>
-    <w:p/>
-    <w:p>
-      <w:r>
-        <w:t xml:space="preserve">Single cell methods have </w:t>
-      </w:r>
-    </w:p>
-    <w:p>
-      <w:r>
-        <w:t>The various approaches to measuring and quantifying the numerical chromosomal state of a cell each have their advantages and disadvantages. Single cell whole genome DNA sequencing is touted as the next generation approach to quantifying aneuploidy at a genome-wide scale, yet it suffers from sensitivity issues. Fluorescent based approaches may be more sensitive at detecting</w:t>
-      </w:r>
-      <w:r>
-        <w:t xml:space="preserve"> individual chromosomal changes and, unlike with whole genome sequencing, the ploidy can be determined through direct visualization.</w:t>
+        <w:t xml:space="preserve">However, microscopy-based approaches are </w:t>
+      </w:r>
+      <w:r>
+        <w:t>relatively low throughput</w:t>
+      </w:r>
+      <w:r>
+        <w:t xml:space="preserve"> and are limited in the number of chromosomes that can be detected at one time.</w:t>
       </w:r>
       <w:r>
         <w:t xml:space="preserve"> </w:t>
       </w:r>
-      <w:r>
-        <w:t xml:space="preserve">However, microscopy-based approaches are </w:t>
-      </w:r>
-      <w:r>
-        <w:t>relatively low throughput</w:t>
-      </w:r>
-      <w:r>
-        <w:t xml:space="preserve"> and are limited in the number of chromosomes that can be detected at one time.</w:t>
-      </w:r>
-      <w:r>
-        <w:t xml:space="preserve"> </w:t>
-      </w:r>
     </w:p>
     <w:p/>
     <w:p>
@@ -591,13 +600,7 @@
         <w:t xml:space="preserve">One common mode of investigation into the mechanisms of aneuploidy involves a control-treatment study design, in which cells or animals are exposed to a variety of stressors, such as genetic perturbations or small molecule inhibition, followed by the documentation of the </w:t>
       </w:r>
       <w:r>
-        <w:t xml:space="preserve">numerical </w:t>
-      </w:r>
-      <w:r>
-        <w:t xml:space="preserve">variability </w:t>
-      </w:r>
-      <w:r>
-        <w:t>in chromosomes</w:t>
+        <w:t>numerical variability in chromosomes</w:t>
       </w:r>
       <w:r>
         <w:t xml:space="preserve"> within a set of </w:t>
@@ -744,6 +747,37 @@
     <w:p/>
     <w:p>
       <w:r>
+        <w:t>Chromosomal instability refers to a biological phenomenon whereby a</w:t>
+      </w:r>
+      <w:r>
+        <w:t>n actively</w:t>
+      </w:r>
+      <w:r>
+        <w:t xml:space="preserve"> </w:t>
+      </w:r>
+      <w:r>
+        <w:t xml:space="preserve">dividing </w:t>
+      </w:r>
+      <w:r>
+        <w:t xml:space="preserve">population of cells fails to maintain a consistent number of chromosomes </w:t>
+      </w:r>
+      <w:r>
+        <w:t>after cell division</w:t>
+      </w:r>
+      <w:r>
+        <w:t>.</w:t>
+      </w:r>
+    </w:p>
+    <w:p/>
+    <w:p/>
+    <w:p>
+      <w:r>
+        <w:t xml:space="preserve"> When viewed as a population, the </w:t>
+      </w:r>
+    </w:p>
+    <w:p/>
+    <w:p>
+      <w:r>
         <w:t xml:space="preserve">Here, we introduce </w:t>
       </w:r>
       <w:proofErr w:type="spellStart"/>
@@ -812,6 +846,64 @@
         <w:t xml:space="preserve"> </w:t>
       </w:r>
     </w:p>
+    <w:p>
+      <w:r>
+        <w:t>Summary table</w:t>
+      </w:r>
+    </w:p>
+    <w:p/>
+    <w:p>
+      <w:r>
+        <w:t>Previous studies have calculated statistics that summarize the degree of numerical chromosomal aneuploidy and heterogeneity in a population of single cells. From searching the literature, we identified 3 statistics that can be used to summarize the chromosomal state across entire populations of cells or across individual chromosomes. First, the ANCA score has been repor</w:t>
+      </w:r>
+      <w:r>
+        <w:t>ted previously</w:t>
+      </w:r>
+      <w:r>
+        <w:fldChar w:fldCharType="begin" w:fldLock="1"/>
+      </w:r>
+      <w:r>
+        <w:instrText>ADDIN CSL_CITATION { "citationItems" : [ { "id" : "ITEM-1", "itemData" : { "ISSN" : "0921-8912", "PMID" : "12775914", "abstract" : "In order to explore whether specific cytogenetic abnormalities can be used to stratify tumors with a distinctly different clinical course, we performed comparative genomic hybridization (CGH) of tumors from patients who were diagnosed with metastatic disease after an interval of less than 2 years or who remained free from distant metastases for more than 10 years. All patients presented with distant metastases after mastectomy indicating that none of the patients in this study was cured and free of remaining tumor cells. Tumors in the group of short-term survivors showed a higher average number of chromosomal copy alterations compared to the long-term survivors. Of note, the number of sub-chromosomal high-level copy number increases (amplifications) was significantly increased in the group of short-term survivors. In both short- and long-term survivors recurrent chromosomal gains were mapped to chromosomes 1q, 4q, 8q, and 5p. Copy number changes that were more frequent in the group of short-term survivors included gains of chromosome 3q, 9p, 11p and 11q and loss of 17p. Our results indicate that low- and high grade malignant breast adenocarcinomas are characterized by a specific pattern of chromosomal copy number changes. Furthermore, immunohistochemical evaluation of the expression levels of Ki-67, p27KIP1, p21WAF1, p53, cyclin A and cyclin E revealed a correlation between increased proliferative activity and poor outcome.", "author" : [ { "dropping-particle" : "", "family" : "Blegen", "given" : "Harald", "non-dropping-particle" : "", "parse-names" : false, "suffix" : "" }, { "dropping-particle" : "", "family" : "Will", "given" : "John S", "non-dropping-particle" : "", "parse-names" : false, "suffix" : "" }, { "dropping-particle" : "", "family" : "Ghadimi", "given" : "B Michael", "non-dropping-particle" : "", "parse-names" : false, "suffix" : "" }, { "dropping-particle" : "", "family" : "Nash", "given" : "Hesed-Padilla", "non-dropping-particle" : "", "parse-names" : false, "suffix" : "" }, { "dropping-particle" : "", "family" : "Zetterberg", "given" : "Anders", "non-dropping-particle" : "", "parse-names" : false, "suffix" : "" }, { "dropping-particle" : "", "family" : "Auer", "given" : "Gert", "non-dropping-particle" : "", "parse-names" : false, "suffix" : "" }, { "dropping-particle" : "", "family" : "Ried", "given" : "Thomas", "non-dropping-particle" : "", "parse-names" : false, "suffix" : "" } ], "container-title" : "Analytical cellular pathology : the journal of the European Society for Analytical Cellular Pathology", "id" : "ITEM-1", "issue" : "3", "issued" : { "date-parts" : [ [ "2003" ] ] }, "page" : "103-14", "title" : "DNA amplifications and aneuploidy, high proliferative activity and impaired cell cycle control characterize breast carcinomas with poor prognosis.", "type" : "article-journal", "volume" : "25" }, "uris" : [ "http://www.mendeley.com/documents/?uuid=9511677e-5682-4790-bc43-05fc34f34d9b" ] }, { "id" : "ITEM-2", "itemData" : { "DOI" : "10.1002/(SICI)1098-2264(199907)25:3&lt;195::AID-GCC1&gt;3.0.CO;2-8", "ISBN" : "1045-2257 (Print)\\r1045-2257 (Linking)", "ISSN" : "10452257", "PMID" : "10379865", "abstract" : "The transition of normal epithelium to invasive carcinoma occurs sequentially. In colorectal and cervical carcinogenesis, this transition is reflected by histomorphologically defined grades of increasing dysplasia that untreated may progress to invasive disease. In an attempt to understand the role of chromosomal aberrations during tumorigenesis we have applied comparative genomic hybridization using DNA extracted from defined stages of colorectal and cervical tumors, from low- and high-grade astrocytic tumors and from diploid and aneuploid breast carcinomas. Genetic instability, as measured by the number of chromosomal copy alterations per case, increases significantly at the transition from precursor lesions to invasive carcinomas and continues to increase with tumor stage. Aggressive tumors have a higher number of copy alterations per case. High-level copy number changes (amplifications) become more prevalent in advanced-stage disease. Subtractive karyograms of chromosomal gains and losses were used to map tumor stage-specific chromosomal aberrations and clearly showed that nonrandom chromosomal aberrations occur during disease progression. In colorectal and cervical tumors, chromosomal copy number changes were correlated with nuclear DNA content, proliferative activity, expression levels of the tumor suppressor gene TP53, and the cyclin-dependent kinase inhibitor p21/WAF1, as well as the presence of viral genomes. Here we summarize and review the results of this comprehensive phenotype/genotype correlation and discuss the relevance of stage-specific chromosomal aberrations with respect to diagnostic applications.", "author" : [ { "dropping-particle" : "", "family" : "Ried", "given" : "Thomas", "non-dropping-particle" : "", "parse-names" : false, "suffix" : "" }, { "dropping-particle" : "", "family" : "Heselmeyer-Haddad", "given" : "Kerstin", "non-dropping-particle" : "", "parse-names" : false, "suffix" : "" }, { "dropping-particle" : "", "family" : "Blegen", "given" : "Harald", "non-dropping-particle" : "", "parse-names" : false, "suffix" : "" }, { "dropping-particle" : "", "family" : "Schr\u00f6ck", "given" : "Evelin", "non-dropping-particle" : "", "parse-names" : false, "suffix" : "" }, { "dropping-particle" : "", "family" : "Auer", "given" : "Gert", "non-dropping-particle" : "", "parse-names" : false, "suffix" : "" } ], "container-title" : "Genes Chromosomes and Cancer", "id" : "ITEM-2", "issue" : "3", "issued" : { "date-parts" : [ [ "1999" ] ] }, "page" : "195-204", "title" : "Genomic changes defining the genesis, progression, and malignancy potential in solid human tumors: A phenotype/genotype correlation", "type" : "article-journal", "volume" : "25" }, "uris" : [ "http://www.mendeley.com/documents/?uuid=ab3a4e56-745e-4a84-aaa6-26bfc62c3177" ] } ], "mendeley" : { "formattedCitation" : "&lt;sup&gt;5,6&lt;/sup&gt;", "plainTextFormattedCitation" : "5,6", "previouslyFormattedCitation" : "&lt;sup&gt;5,6&lt;/sup&gt;" }, "properties" : {  }, "schema" : "https://github.com/citation-style-language/schema/raw/master/csl-citation.json" }</w:instrText>
+      </w:r>
+      <w:r>
+        <w:fldChar w:fldCharType="separate"/>
+      </w:r>
+      <w:r>
+        <w:rPr>
+          <w:noProof/>
+          <w:vertAlign w:val="superscript"/>
+        </w:rPr>
+        <w:t>5,6</w:t>
+      </w:r>
+      <w:r>
+        <w:fldChar w:fldCharType="end"/>
+      </w:r>
+      <w:r>
+        <w:t>.</w:t>
+      </w:r>
+      <w:r>
+        <w:t xml:space="preserve"> Others have described an instability index, which is essentially identical to the  </w:t>
+      </w:r>
+      <w:r>
+        <w:t xml:space="preserve"> </w:t>
+      </w:r>
+      <w:r>
+        <w:t xml:space="preserve"> </w:t>
+      </w:r>
+    </w:p>
+    <w:p/>
+    <w:p>
+      <w:r>
+        <w:t>Visualization</w:t>
+      </w:r>
+    </w:p>
+    <w:p/>
+    <w:p>
+      <w:r>
+        <w:t>Permutation</w:t>
+      </w:r>
+    </w:p>
+    <w:p/>
     <w:p>
       <w:r>
         <w:t>Existing methodologies focus on the determination of chromosomal state from raw sequencing data and often output a cell-by-chromosome matrix containing the inferred number of chromosomes at each bin (</w:t>
@@ -874,6 +966,9 @@
         <w:keepNext/>
       </w:pPr>
       <w:r>
+        <w:rPr>
+          <w:noProof/>
+        </w:rPr>
         <w:drawing>
           <wp:inline distT="0" distB="0" distL="0" distR="0" wp14:anchorId="1AC53BF6" wp14:editId="44F610DF">
             <wp:extent cx="5842635" cy="4142826"/>
@@ -1310,105 +1405,30 @@
         <w:t xml:space="preserve"> aneuploidy</w:t>
       </w:r>
     </w:p>
-    <w:p/>
-    <w:p>
-      <w:r>
-        <w:t>Whole genome sequencing</w:t>
-      </w:r>
-    </w:p>
-    <w:p/>
-    <w:p>
-      <w:r>
-        <w:t>FISH</w:t>
-      </w:r>
-    </w:p>
-    <w:p/>
-    <w:p>
-      <w:r>
-        <w:t xml:space="preserve">Fluorescence in situ hybridization is an approach that uses fluorescently-labeled DNA-based probes to </w:t>
-      </w:r>
-    </w:p>
-    <w:p/>
-    <w:p/>
-    <w:p>
-      <w:r>
-        <w:t xml:space="preserve">Chromosomal </w:t>
-      </w:r>
-      <w:r>
-        <w:t xml:space="preserve">copy number variation </w:t>
-      </w:r>
-      <w:proofErr w:type="spellStart"/>
-      <w:r>
-        <w:t>variation</w:t>
-      </w:r>
-      <w:proofErr w:type="spellEnd"/>
-      <w:r>
-        <w:t xml:space="preserve"> </w:t>
-      </w:r>
-      <w:r>
-        <w:t xml:space="preserve">Aneuploidy is </w:t>
-      </w:r>
-      <w:proofErr w:type="gramStart"/>
-      <w:r>
-        <w:t>The</w:t>
-      </w:r>
-      <w:proofErr w:type="gramEnd"/>
-      <w:r>
-        <w:t xml:space="preserve"> drivers of aneuploidy are unclear. Understanding how molecular stressors are </w:t>
-      </w:r>
-    </w:p>
-    <w:p>
-      <w:r>
-        <w:t>In a cell, there are three possible states</w:t>
-      </w:r>
-    </w:p>
-    <w:p/>
-    <w:p>
-      <w:pPr>
-        <w:rPr>
-          <w:b/>
-        </w:rPr>
-      </w:pPr>
-      <w:r>
-        <w:rPr>
-          <w:b/>
-        </w:rPr>
-        <w:t>Results</w:t>
-      </w:r>
-    </w:p>
-    <w:p/>
-    <w:p>
-      <w:proofErr w:type="spellStart"/>
-      <w:r>
-        <w:t>Aneuvis</w:t>
-      </w:r>
-      <w:proofErr w:type="spellEnd"/>
-      <w:r>
-        <w:t xml:space="preserve"> overview.</w:t>
-      </w:r>
-    </w:p>
-    <w:p/>
-    <w:p>
-      <w:r>
-        <w:t xml:space="preserve">The idea behind this web application is to take in </w:t>
-      </w:r>
-      <w:r>
-        <w:t xml:space="preserve">copy number data from different treatment groups and to output a summary of the relationship between </w:t>
-      </w:r>
-      <w:r>
-        <w:t>different</w:t>
-      </w:r>
-      <w:r>
-        <w:t xml:space="preserve"> treatment groups</w:t>
-      </w:r>
-      <w:r>
-        <w:t xml:space="preserve">. In addition, the same experimental treatments can be compared across </w:t>
-      </w:r>
-      <w:r>
-        <w:t xml:space="preserve">multiple </w:t>
-      </w:r>
-      <w:r>
-        <w:t>platforms to assess copy number (e.g. both FISH and whole genome sequencing).</w:t>
+    <w:p>
+      <w:r>
+        <w:t xml:space="preserve">There are two distinct approaches to measuring aneuploidy – single cell and multi-cell approaches. Single cell approaches are most appropriate for analyzing variability and for assessing chromosomal instability in a population of single cells. </w:t>
+      </w:r>
+    </w:p>
+    <w:p/>
+    <w:p>
+      <w:r>
+        <w:t>“</w:t>
+      </w:r>
+      <w:r>
+        <w:t>Appropriate statistical means should be used to establish if the rate of chromosomal changes in a test population differs signi</w:t>
+      </w:r>
+      <w:r>
+        <w:t>ficantly from a reference popu</w:t>
+      </w:r>
+      <w:r>
+        <w:t>lation.</w:t>
+      </w:r>
+      <w:r>
+        <w:t>”</w:t>
+      </w:r>
+      <w:r>
+        <w:t xml:space="preserve"> - </w:t>
       </w:r>
       <w:bookmarkStart w:id="0" w:name="_GoBack"/>
       <w:bookmarkEnd w:id="0"/>
@@ -1416,8 +1436,109 @@
     <w:p/>
     <w:p>
       <w:r>
+        <w:t>Whole genome sequencing</w:t>
+      </w:r>
+    </w:p>
+    <w:p/>
+    <w:p>
+      <w:r>
+        <w:t>FISH</w:t>
+      </w:r>
+    </w:p>
+    <w:p/>
+    <w:p>
+      <w:r>
+        <w:t xml:space="preserve">Fluorescence in situ hybridization is an approach that uses fluorescently-labeled DNA-based probes to </w:t>
+      </w:r>
+    </w:p>
+    <w:p/>
+    <w:p/>
+    <w:p>
+      <w:r>
+        <w:t xml:space="preserve">Chromosomal </w:t>
+      </w:r>
+      <w:r>
+        <w:t xml:space="preserve">copy number variation </w:t>
+      </w:r>
+      <w:proofErr w:type="spellStart"/>
+      <w:r>
+        <w:t>variation</w:t>
+      </w:r>
+      <w:proofErr w:type="spellEnd"/>
+      <w:r>
+        <w:t xml:space="preserve"> </w:t>
+      </w:r>
+      <w:r>
+        <w:t xml:space="preserve">Aneuploidy is </w:t>
+      </w:r>
+      <w:proofErr w:type="gramStart"/>
+      <w:r>
         <w:t>The</w:t>
       </w:r>
+      <w:proofErr w:type="gramEnd"/>
+      <w:r>
+        <w:t xml:space="preserve"> drivers of aneuploidy are unclear. Understanding how molecular stressors are </w:t>
+      </w:r>
+    </w:p>
+    <w:p>
+      <w:r>
+        <w:t>In a cell, there are three possible states</w:t>
+      </w:r>
+    </w:p>
+    <w:p/>
+    <w:p>
+      <w:pPr>
+        <w:rPr>
+          <w:b/>
+        </w:rPr>
+      </w:pPr>
+      <w:r>
+        <w:rPr>
+          <w:b/>
+        </w:rPr>
+        <w:t>Results</w:t>
+      </w:r>
+    </w:p>
+    <w:p/>
+    <w:p>
+      <w:proofErr w:type="spellStart"/>
+      <w:r>
+        <w:t>Aneuvis</w:t>
+      </w:r>
+      <w:proofErr w:type="spellEnd"/>
+      <w:r>
+        <w:t xml:space="preserve"> overview.</w:t>
+      </w:r>
+    </w:p>
+    <w:p/>
+    <w:p>
+      <w:r>
+        <w:t xml:space="preserve">The idea behind this web application is to take in </w:t>
+      </w:r>
+      <w:r>
+        <w:t xml:space="preserve">copy number data from different treatment groups and to output a summary of the relationship between </w:t>
+      </w:r>
+      <w:r>
+        <w:t>different</w:t>
+      </w:r>
+      <w:r>
+        <w:t xml:space="preserve"> treatment groups</w:t>
+      </w:r>
+      <w:r>
+        <w:t xml:space="preserve">. In addition, the same experimental treatments can be compared across </w:t>
+      </w:r>
+      <w:r>
+        <w:t xml:space="preserve">multiple </w:t>
+      </w:r>
+      <w:r>
+        <w:t>platforms to assess copy number (e.g. both FISH and whole genome sequencing).</w:t>
+      </w:r>
+    </w:p>
+    <w:p/>
+    <w:p>
+      <w:r>
+        <w:t>The</w:t>
+      </w:r>
       <w:r>
         <w:t>re are</w:t>
       </w:r>
@@ -1553,10 +1674,7 @@
     <w:p/>
     <w:p>
       <w:r>
-        <w:t>A</w:t>
-      </w:r>
-      <w:r>
-        <w:t>nalyze chromosomal counts from 2 to 4 chromosomes</w:t>
+        <w:t>Analyze chromosomal counts from 2 to 4 chromosomes</w:t>
       </w:r>
       <w:r>
         <w:t xml:space="preserve">. </w:t>
@@ -2103,6 +2221,7 @@
   <w:style w:type="character" w:default="1" w:styleId="DefaultParagraphFont">
     <w:name w:val="Default Paragraph Font"/>
     <w:uiPriority w:val="1"/>
+    <w:semiHidden/>
     <w:unhideWhenUsed/>
   </w:style>
   <w:style w:type="table" w:default="1" w:styleId="TableNormal">
@@ -2481,7 +2600,7 @@
 </file>
 
 <file path=customXml/itemProps1.xml><?xml version="1.0" encoding="utf-8"?>
-<ds:datastoreItem xmlns:ds="http://schemas.openxmlformats.org/officeDocument/2006/customXml" ds:itemID="{7EEA08B1-59E6-F44D-9633-D310DAB8F707}">
+<ds:datastoreItem xmlns:ds="http://schemas.openxmlformats.org/officeDocument/2006/customXml" ds:itemID="{5D436655-75FA-0E4E-90C4-56C9B82F39CE}">
   <ds:schemaRefs>
     <ds:schemaRef ds:uri="http://schemas.openxmlformats.org/officeDocument/2006/bibliography"/>
   </ds:schemaRefs>

</xml_diff>